<commit_message>
renombré cuaderno sobre equivalencia lógica
</commit_message>
<xml_diff>
--- a/programa_curso_fundamentos_logica_profesor_marco_canas_caucasia.docx
+++ b/programa_curso_fundamentos_logica_profesor_marco_canas_caucasia.docx
@@ -2686,6 +2686,519 @@
           </w:tcPr>
           <w:p>
             <w:pPr>
+              <w:pStyle w:val="BodyText"/>
+              <w:widowControl/>
+              <w:suppressAutoHyphens w:val="true"/>
+              <w:spacing w:before="0" w:after="0"/>
+              <w:jc w:val="both"/>
+              <w:rPr>
+                <w:rFonts w:ascii="Calibri" w:hAnsi="Calibri" w:asciiTheme="minorHAnsi" w:hAnsiTheme="minorHAnsi"/>
+                <w:sz w:val="22"/>
+                <w:szCs w:val="22"/>
+              </w:rPr>
+            </w:pPr>
+            <w:r>
+              <w:rPr>
+                <w:rFonts w:asciiTheme="minorHAnsi" w:hAnsiTheme="minorHAnsi" w:ascii="arial;sans-serif" w:hAnsi="arial;sans-serif"/>
+                <w:b/>
+                <w:sz w:val="28"/>
+                <w:szCs w:val="22"/>
+                <w:lang w:val="es-ES"/>
+              </w:rPr>
+              <w:t>Perfil de egreso del programa Licenciatura en Matemáticas (PEP, 2022):</w:t>
+            </w:r>
+          </w:p>
+          <w:p>
+            <w:pPr>
+              <w:pStyle w:val="BodyText"/>
+              <w:numPr>
+                <w:ilvl w:val="0"/>
+                <w:numId w:val="2"/>
+              </w:numPr>
+              <w:tabs>
+                <w:tab w:val="clear" w:pos="708"/>
+                <w:tab w:val="left" w:pos="0" w:leader="none"/>
+              </w:tabs>
+              <w:spacing w:before="0" w:after="0"/>
+              <w:ind w:hanging="283" w:left="934" w:right="0"/>
+              <w:rPr>
+                <w:rFonts w:ascii="arial;sans-serif" w:hAnsi="arial;sans-serif"/>
+                <w:sz w:val="28"/>
+                <w:lang w:val="es-ES"/>
+              </w:rPr>
+            </w:pPr>
+            <w:r>
+              <w:rPr>
+                <w:rFonts w:ascii="arial;sans-serif" w:hAnsi="arial;sans-serif"/>
+                <w:sz w:val="28"/>
+                <w:lang w:val="es-ES"/>
+              </w:rPr>
+              <w:t>Sólida formación académica resultado de la imbricación entre los saberes disciplinares, didácticos y pedagógicos.</w:t>
+            </w:r>
+          </w:p>
+          <w:p>
+            <w:pPr>
+              <w:pStyle w:val="BodyText"/>
+              <w:numPr>
+                <w:ilvl w:val="0"/>
+                <w:numId w:val="2"/>
+              </w:numPr>
+              <w:tabs>
+                <w:tab w:val="clear" w:pos="708"/>
+                <w:tab w:val="left" w:pos="0" w:leader="none"/>
+              </w:tabs>
+              <w:spacing w:before="0" w:after="0"/>
+              <w:ind w:hanging="283" w:left="934" w:right="0"/>
+              <w:rPr>
+                <w:rFonts w:ascii="arial;sans-serif" w:hAnsi="arial;sans-serif"/>
+                <w:sz w:val="28"/>
+                <w:lang w:val="es-ES"/>
+              </w:rPr>
+            </w:pPr>
+            <w:r>
+              <w:rPr>
+                <w:rFonts w:ascii="arial;sans-serif" w:hAnsi="arial;sans-serif"/>
+                <w:sz w:val="28"/>
+                <w:lang w:val="es-ES"/>
+              </w:rPr>
+              <w:t>Apropiación de epistemologías, teorías y metodologías de investigación en Educación Matemática, que le posibiliten desempeñarse de manera asertiva, prospectiva y crítica en los procesos de enseñanza de las matemáticas en los diversos contextos educativos (escolares y no escolares).</w:t>
+            </w:r>
+          </w:p>
+          <w:p>
+            <w:pPr>
+              <w:pStyle w:val="BodyText"/>
+              <w:numPr>
+                <w:ilvl w:val="0"/>
+                <w:numId w:val="2"/>
+              </w:numPr>
+              <w:tabs>
+                <w:tab w:val="clear" w:pos="708"/>
+                <w:tab w:val="left" w:pos="0" w:leader="none"/>
+              </w:tabs>
+              <w:spacing w:before="0" w:after="0"/>
+              <w:ind w:hanging="283" w:left="934" w:right="0"/>
+              <w:rPr>
+                <w:rFonts w:ascii="arial;sans-serif" w:hAnsi="arial;sans-serif"/>
+                <w:sz w:val="28"/>
+                <w:lang w:val="es-ES"/>
+              </w:rPr>
+            </w:pPr>
+            <w:r>
+              <w:rPr>
+                <w:rFonts w:ascii="arial;sans-serif" w:hAnsi="arial;sans-serif"/>
+                <w:sz w:val="28"/>
+                <w:lang w:val="es-ES"/>
+              </w:rPr>
+              <w:t>Reconocimiento de sí mismo como un ser ético, estético y político para contribuir a las transformaciones sociales.</w:t>
+            </w:r>
+          </w:p>
+          <w:p>
+            <w:pPr>
+              <w:pStyle w:val="BodyText"/>
+              <w:numPr>
+                <w:ilvl w:val="0"/>
+                <w:numId w:val="2"/>
+              </w:numPr>
+              <w:tabs>
+                <w:tab w:val="clear" w:pos="708"/>
+                <w:tab w:val="left" w:pos="0" w:leader="none"/>
+              </w:tabs>
+              <w:spacing w:before="0" w:after="0"/>
+              <w:ind w:hanging="283" w:left="934" w:right="0"/>
+              <w:rPr>
+                <w:rFonts w:ascii="arial;sans-serif" w:hAnsi="arial;sans-serif"/>
+                <w:sz w:val="28"/>
+                <w:lang w:val="es-ES"/>
+              </w:rPr>
+            </w:pPr>
+            <w:r>
+              <w:rPr>
+                <w:rFonts w:ascii="arial;sans-serif" w:hAnsi="arial;sans-serif"/>
+                <w:sz w:val="28"/>
+                <w:lang w:val="es-ES"/>
+              </w:rPr>
+              <w:t>Reconocimiento del papel de la Educación Matemática en la formación de seres humanos críticos y reflexivos.</w:t>
+            </w:r>
+          </w:p>
+          <w:p>
+            <w:pPr>
+              <w:pStyle w:val="BodyText"/>
+              <w:numPr>
+                <w:ilvl w:val="0"/>
+                <w:numId w:val="2"/>
+              </w:numPr>
+              <w:tabs>
+                <w:tab w:val="clear" w:pos="708"/>
+                <w:tab w:val="left" w:pos="0" w:leader="none"/>
+              </w:tabs>
+              <w:spacing w:before="0" w:after="0"/>
+              <w:ind w:hanging="283" w:left="934" w:right="0"/>
+              <w:rPr>
+                <w:rFonts w:ascii="arial;sans-serif" w:hAnsi="arial;sans-serif"/>
+                <w:sz w:val="28"/>
+                <w:lang w:val="es-ES"/>
+              </w:rPr>
+            </w:pPr>
+            <w:r>
+              <w:rPr>
+                <w:rFonts w:ascii="arial;sans-serif" w:hAnsi="arial;sans-serif"/>
+                <w:sz w:val="28"/>
+                <w:lang w:val="es-ES"/>
+              </w:rPr>
+              <w:t>Convicción de que su formación como profesor es un proceso continuo. Proceso que se fortalece a través de la reflexión antes, durante y después de su práctica pedagógica; proceso que se fortalece también desde su aproximación constante a fuentes epistemológicas, teóricas y metodológicas, y desde el trabajo colaborativo con pares académicos.</w:t>
+            </w:r>
+          </w:p>
+          <w:p>
+            <w:pPr>
+              <w:pStyle w:val="BodyText"/>
+              <w:numPr>
+                <w:ilvl w:val="0"/>
+                <w:numId w:val="2"/>
+              </w:numPr>
+              <w:tabs>
+                <w:tab w:val="clear" w:pos="708"/>
+                <w:tab w:val="left" w:pos="0" w:leader="none"/>
+              </w:tabs>
+              <w:spacing w:before="0" w:after="0"/>
+              <w:ind w:hanging="283" w:left="934" w:right="0"/>
+              <w:rPr>
+                <w:rFonts w:ascii="arial;sans-serif" w:hAnsi="arial;sans-serif"/>
+                <w:sz w:val="28"/>
+                <w:lang w:val="es-ES"/>
+              </w:rPr>
+            </w:pPr>
+            <w:r>
+              <w:rPr>
+                <w:rFonts w:ascii="arial;sans-serif" w:hAnsi="arial;sans-serif"/>
+                <w:sz w:val="28"/>
+                <w:lang w:val="es-ES"/>
+              </w:rPr>
+              <w:t>Compromiso con los procesos de reflexión y de investigación sobre la enseñanza y el aprendizaje de las matemáticas, en diversos contextos escolares y no escolares.</w:t>
+            </w:r>
+          </w:p>
+          <w:p>
+            <w:pPr>
+              <w:pStyle w:val="BodyText"/>
+              <w:numPr>
+                <w:ilvl w:val="0"/>
+                <w:numId w:val="2"/>
+              </w:numPr>
+              <w:tabs>
+                <w:tab w:val="clear" w:pos="708"/>
+                <w:tab w:val="left" w:pos="0" w:leader="none"/>
+              </w:tabs>
+              <w:spacing w:before="0" w:after="0"/>
+              <w:ind w:hanging="283" w:left="934" w:right="0"/>
+              <w:rPr>
+                <w:rFonts w:ascii="arial;sans-serif" w:hAnsi="arial;sans-serif"/>
+                <w:sz w:val="28"/>
+                <w:lang w:val="es-ES"/>
+              </w:rPr>
+            </w:pPr>
+            <w:r>
+              <w:rPr>
+                <w:rFonts w:ascii="arial;sans-serif" w:hAnsi="arial;sans-serif"/>
+                <w:sz w:val="28"/>
+                <w:lang w:val="es-ES"/>
+              </w:rPr>
+              <w:t>Profesional de la educación matemática que se desempeñe como consultor y asesor capaz de diseñar, gestionar y evaluar propuestas, programas, planes y proyectos educativos, pedagógicos, didácticos y curriculares, disciplinares e interdisciplinares en diversos contextos escolares y no escolares.</w:t>
+            </w:r>
+          </w:p>
+          <w:p>
+            <w:pPr>
+              <w:pStyle w:val="BodyText"/>
+              <w:numPr>
+                <w:ilvl w:val="0"/>
+                <w:numId w:val="2"/>
+              </w:numPr>
+              <w:tabs>
+                <w:tab w:val="clear" w:pos="708"/>
+                <w:tab w:val="left" w:pos="0" w:leader="none"/>
+              </w:tabs>
+              <w:ind w:hanging="283" w:left="934" w:right="0"/>
+              <w:rPr>
+                <w:rFonts w:ascii="arial;sans-serif" w:hAnsi="arial;sans-serif"/>
+                <w:sz w:val="28"/>
+                <w:lang w:val="es-ES"/>
+              </w:rPr>
+            </w:pPr>
+            <w:r>
+              <w:rPr>
+                <w:rFonts w:ascii="arial;sans-serif" w:hAnsi="arial;sans-serif"/>
+                <w:sz w:val="28"/>
+                <w:lang w:val="es-ES"/>
+              </w:rPr>
+              <w:t>Profesional de la educación matemática capaz de participar en redes y comunidades académicas e investigativas (nacionales o internacionales) de producción científica abierta.</w:t>
+            </w:r>
+          </w:p>
+          <w:p>
+            <w:pPr>
+              <w:pStyle w:val="BodyText"/>
+              <w:spacing w:before="0" w:after="0"/>
+              <w:ind w:hanging="0" w:left="0" w:right="0"/>
+              <w:jc w:val="both"/>
+              <w:rPr>
+                <w:rFonts w:ascii="arial;sans-serif" w:hAnsi="arial;sans-serif"/>
+                <w:sz w:val="28"/>
+                <w:lang w:val="es-ES"/>
+              </w:rPr>
+            </w:pPr>
+            <w:r>
+              <w:rPr>
+                <w:rFonts w:ascii="arial;sans-serif" w:hAnsi="arial;sans-serif"/>
+                <w:sz w:val="28"/>
+                <w:lang w:val="es-ES"/>
+              </w:rPr>
+            </w:r>
+          </w:p>
+          <w:p>
+            <w:pPr>
+              <w:pStyle w:val="BodyText"/>
+              <w:spacing w:before="0" w:after="0"/>
+              <w:ind w:hanging="0" w:left="0" w:right="0"/>
+              <w:jc w:val="both"/>
+              <w:rPr>
+                <w:rFonts w:ascii="arial;sans-serif" w:hAnsi="arial;sans-serif"/>
+                <w:b/>
+                <w:sz w:val="28"/>
+                <w:lang w:val="es-ES"/>
+              </w:rPr>
+            </w:pPr>
+            <w:r>
+              <w:rPr>
+                <w:rFonts w:ascii="arial;sans-serif" w:hAnsi="arial;sans-serif"/>
+                <w:b/>
+                <w:sz w:val="28"/>
+                <w:lang w:val="es-ES"/>
+              </w:rPr>
+              <w:t>Resultados de aprendizaje:</w:t>
+            </w:r>
+          </w:p>
+          <w:p>
+            <w:pPr>
+              <w:pStyle w:val="BodyText"/>
+              <w:numPr>
+                <w:ilvl w:val="0"/>
+                <w:numId w:val="3"/>
+              </w:numPr>
+              <w:tabs>
+                <w:tab w:val="clear" w:pos="708"/>
+                <w:tab w:val="left" w:pos="0" w:leader="none"/>
+              </w:tabs>
+              <w:spacing w:before="0" w:after="0"/>
+              <w:ind w:hanging="283" w:left="934" w:right="0"/>
+              <w:rPr>
+                <w:rFonts w:ascii="arial;sans-serif" w:hAnsi="arial;sans-serif"/>
+                <w:sz w:val="28"/>
+                <w:lang w:val="es-ES"/>
+              </w:rPr>
+            </w:pPr>
+            <w:r>
+              <w:rPr>
+                <w:rFonts w:ascii="arial;sans-serif" w:hAnsi="arial;sans-serif"/>
+                <w:sz w:val="28"/>
+                <w:lang w:val="es-ES"/>
+              </w:rPr>
+              <w:t>Comprender los fundamentos teóricos y metodológicos de las matemáticas, su historia y su didáctica, para diseñar propuestas educativas que promuevan el pensamiento matemático de los estudiantes en la educación básica, media y terciaria.</w:t>
+            </w:r>
+          </w:p>
+          <w:p>
+            <w:pPr>
+              <w:pStyle w:val="BodyText"/>
+              <w:numPr>
+                <w:ilvl w:val="0"/>
+                <w:numId w:val="3"/>
+              </w:numPr>
+              <w:tabs>
+                <w:tab w:val="clear" w:pos="708"/>
+                <w:tab w:val="left" w:pos="0" w:leader="none"/>
+              </w:tabs>
+              <w:spacing w:before="0" w:after="0"/>
+              <w:ind w:hanging="283" w:left="934" w:right="0"/>
+              <w:rPr>
+                <w:rFonts w:ascii="arial;sans-serif" w:hAnsi="arial;sans-serif"/>
+                <w:sz w:val="28"/>
+                <w:lang w:val="es-ES"/>
+              </w:rPr>
+            </w:pPr>
+            <w:r>
+              <w:rPr>
+                <w:rFonts w:ascii="arial;sans-serif" w:hAnsi="arial;sans-serif"/>
+                <w:sz w:val="28"/>
+                <w:lang w:val="es-ES"/>
+              </w:rPr>
+              <w:t>Interpretar los diferentes marcos epistemológicos, metodológicos, políticos, éticos y estéticos relativos a la educación matemática como campo de saberes y prácticas, a partir de los cuales desarrolla una discusión situada sobre problemas de la profesión y la toma de decisiones en su práctica profesional.</w:t>
+            </w:r>
+          </w:p>
+          <w:p>
+            <w:pPr>
+              <w:pStyle w:val="BodyText"/>
+              <w:numPr>
+                <w:ilvl w:val="0"/>
+                <w:numId w:val="3"/>
+              </w:numPr>
+              <w:tabs>
+                <w:tab w:val="clear" w:pos="708"/>
+                <w:tab w:val="left" w:pos="0" w:leader="none"/>
+              </w:tabs>
+              <w:spacing w:before="0" w:after="0"/>
+              <w:ind w:hanging="283" w:left="934" w:right="0"/>
+              <w:rPr>
+                <w:rFonts w:ascii="arial;sans-serif" w:hAnsi="arial;sans-serif"/>
+                <w:sz w:val="28"/>
+                <w:lang w:val="es-ES"/>
+              </w:rPr>
+            </w:pPr>
+            <w:r>
+              <w:rPr>
+                <w:rFonts w:ascii="arial;sans-serif" w:hAnsi="arial;sans-serif"/>
+                <w:sz w:val="28"/>
+                <w:lang w:val="es-ES"/>
+              </w:rPr>
+              <w:t>Conocer los problemas y paradigmas de investigación en educación matemática, para informar sus actuaciones en el ejercicio profesional.</w:t>
+            </w:r>
+          </w:p>
+          <w:p>
+            <w:pPr>
+              <w:pStyle w:val="BodyText"/>
+              <w:numPr>
+                <w:ilvl w:val="0"/>
+                <w:numId w:val="3"/>
+              </w:numPr>
+              <w:tabs>
+                <w:tab w:val="clear" w:pos="708"/>
+                <w:tab w:val="left" w:pos="0" w:leader="none"/>
+              </w:tabs>
+              <w:spacing w:before="0" w:after="0"/>
+              <w:ind w:hanging="283" w:left="934" w:right="0"/>
+              <w:rPr>
+                <w:rFonts w:ascii="arial;sans-serif" w:hAnsi="arial;sans-serif"/>
+                <w:sz w:val="28"/>
+                <w:lang w:val="es-ES"/>
+              </w:rPr>
+            </w:pPr>
+            <w:r>
+              <w:rPr>
+                <w:rFonts w:ascii="arial;sans-serif" w:hAnsi="arial;sans-serif"/>
+                <w:sz w:val="28"/>
+                <w:lang w:val="es-ES"/>
+              </w:rPr>
+              <w:t>Analizar críticamente elementos curriculares, sociales y políticos que configuran las prácticas en educación matemática en Colombia para la toma de decisiones en su práctica profesional. </w:t>
+            </w:r>
+          </w:p>
+          <w:p>
+            <w:pPr>
+              <w:pStyle w:val="BodyText"/>
+              <w:numPr>
+                <w:ilvl w:val="0"/>
+                <w:numId w:val="3"/>
+              </w:numPr>
+              <w:tabs>
+                <w:tab w:val="clear" w:pos="708"/>
+                <w:tab w:val="left" w:pos="0" w:leader="none"/>
+              </w:tabs>
+              <w:spacing w:before="0" w:after="0"/>
+              <w:ind w:hanging="283" w:left="934" w:right="0"/>
+              <w:rPr>
+                <w:rFonts w:ascii="arial;sans-serif" w:hAnsi="arial;sans-serif"/>
+                <w:sz w:val="28"/>
+                <w:lang w:val="es-ES"/>
+              </w:rPr>
+            </w:pPr>
+            <w:r>
+              <w:rPr>
+                <w:rFonts w:ascii="arial;sans-serif" w:hAnsi="arial;sans-serif"/>
+                <w:sz w:val="28"/>
+                <w:lang w:val="es-ES"/>
+              </w:rPr>
+              <w:t>Investigar sobre las problemáticas de la enseñanza o el aprendizaje de las matemáticas en contextos específicos de práctica, y proponer soluciones innovadoras para promover el desarrollo del pensamiento matemático de los estudiantes.</w:t>
+            </w:r>
+          </w:p>
+          <w:p>
+            <w:pPr>
+              <w:pStyle w:val="BodyText"/>
+              <w:numPr>
+                <w:ilvl w:val="0"/>
+                <w:numId w:val="3"/>
+              </w:numPr>
+              <w:tabs>
+                <w:tab w:val="clear" w:pos="708"/>
+                <w:tab w:val="left" w:pos="0" w:leader="none"/>
+              </w:tabs>
+              <w:spacing w:before="0" w:after="0"/>
+              <w:ind w:hanging="283" w:left="934" w:right="0"/>
+              <w:rPr>
+                <w:rFonts w:ascii="arial;sans-serif" w:hAnsi="arial;sans-serif"/>
+                <w:sz w:val="28"/>
+                <w:lang w:val="es-ES"/>
+              </w:rPr>
+            </w:pPr>
+            <w:r>
+              <w:rPr>
+                <w:rFonts w:ascii="arial;sans-serif" w:hAnsi="arial;sans-serif"/>
+                <w:sz w:val="28"/>
+                <w:lang w:val="es-ES"/>
+              </w:rPr>
+              <w:t>Utilizar en su práctica profesional los conocimientos teóricos y metodológicos relacionados con las matemáticas, su historia, filosofía y epistemología de la educación.</w:t>
+            </w:r>
+          </w:p>
+          <w:p>
+            <w:pPr>
+              <w:pStyle w:val="BodyText"/>
+              <w:numPr>
+                <w:ilvl w:val="0"/>
+                <w:numId w:val="3"/>
+              </w:numPr>
+              <w:tabs>
+                <w:tab w:val="clear" w:pos="708"/>
+                <w:tab w:val="left" w:pos="0" w:leader="none"/>
+              </w:tabs>
+              <w:spacing w:before="0" w:after="0"/>
+              <w:ind w:hanging="283" w:left="934" w:right="0"/>
+              <w:rPr>
+                <w:rFonts w:ascii="arial;sans-serif" w:hAnsi="arial;sans-serif"/>
+                <w:sz w:val="28"/>
+                <w:lang w:val="es-ES"/>
+              </w:rPr>
+            </w:pPr>
+            <w:r>
+              <w:rPr>
+                <w:rFonts w:ascii="arial;sans-serif" w:hAnsi="arial;sans-serif"/>
+                <w:sz w:val="28"/>
+                <w:lang w:val="es-ES"/>
+              </w:rPr>
+              <w:t>Se posiciona críticamente frente a la política educativa nacional en educación matemática para analizar los problemas profesionales de las instituciones educativas y los sujetos.</w:t>
+            </w:r>
+          </w:p>
+          <w:p>
+            <w:pPr>
+              <w:pStyle w:val="BodyText"/>
+              <w:numPr>
+                <w:ilvl w:val="0"/>
+                <w:numId w:val="3"/>
+              </w:numPr>
+              <w:tabs>
+                <w:tab w:val="clear" w:pos="708"/>
+                <w:tab w:val="left" w:pos="0" w:leader="none"/>
+              </w:tabs>
+              <w:ind w:hanging="283" w:left="934" w:right="0"/>
+              <w:rPr>
+                <w:rFonts w:ascii="arial;sans-serif" w:hAnsi="arial;sans-serif"/>
+                <w:sz w:val="28"/>
+                <w:lang w:val="es-ES"/>
+              </w:rPr>
+            </w:pPr>
+            <w:r>
+              <w:rPr>
+                <w:rFonts w:ascii="arial;sans-serif" w:hAnsi="arial;sans-serif"/>
+                <w:sz w:val="28"/>
+                <w:lang w:val="es-ES"/>
+              </w:rPr>
+              <w:t>Identificar en la pluralidad de saberes la diversidad de los estudiantes para diseñar propuestas educativas inclusivas.</w:t>
+            </w:r>
+          </w:p>
+          <w:p>
+            <w:pPr>
               <w:pStyle w:val="Normal"/>
               <w:widowControl/>
               <w:suppressAutoHyphens w:val="true"/>
@@ -2713,6 +3226,48 @@
               <w:spacing w:before="0" w:after="0"/>
               <w:jc w:val="both"/>
               <w:rPr>
+                <w:rFonts w:ascii="Calibri" w:hAnsi="Calibri" w:asciiTheme="minorHAnsi" w:hAnsiTheme="minorHAnsi"/>
+                <w:sz w:val="22"/>
+                <w:szCs w:val="22"/>
+              </w:rPr>
+            </w:pPr>
+            <w:r>
+              <w:rPr>
+                <w:rFonts w:asciiTheme="minorHAnsi" w:hAnsiTheme="minorHAnsi" w:ascii="Calibri" w:hAnsi="Calibri"/>
+                <w:sz w:val="22"/>
+                <w:szCs w:val="22"/>
+              </w:rPr>
+            </w:r>
+          </w:p>
+          <w:p>
+            <w:pPr>
+              <w:pStyle w:val="Normal"/>
+              <w:widowControl/>
+              <w:suppressAutoHyphens w:val="true"/>
+              <w:spacing w:before="0" w:after="0"/>
+              <w:jc w:val="both"/>
+              <w:rPr>
+                <w:rFonts w:ascii="Calibri" w:hAnsi="Calibri" w:asciiTheme="minorHAnsi" w:hAnsiTheme="minorHAnsi"/>
+                <w:sz w:val="22"/>
+                <w:szCs w:val="22"/>
+              </w:rPr>
+            </w:pPr>
+            <w:r>
+              <w:rPr>
+                <w:rFonts w:asciiTheme="minorHAnsi" w:hAnsiTheme="minorHAnsi" w:ascii="Calibri" w:hAnsi="Calibri"/>
+                <w:sz w:val="22"/>
+                <w:szCs w:val="22"/>
+              </w:rPr>
+            </w:r>
+          </w:p>
+          <w:p>
+            <w:pPr>
+              <w:pStyle w:val="Normal"/>
+              <w:widowControl/>
+              <w:suppressAutoHyphens w:val="true"/>
+              <w:spacing w:before="0" w:after="0"/>
+              <w:jc w:val="both"/>
+              <w:rPr>
                 <w:rFonts w:ascii="Calibri" w:hAnsi="Calibri" w:eastAsia="Times New Roman" w:cs="Times New Roman" w:asciiTheme="minorHAnsi" w:hAnsiTheme="minorHAnsi"/>
                 <w:b/>
                 <w:bCs/>
@@ -4755,27 +5310,7 @@
                 <w:szCs w:val="22"/>
                 <w:lang w:val="es-ES" w:eastAsia="es-ES" w:bidi="ar-SA"/>
               </w:rPr>
-              <w:t xml:space="preserve">- Aplicar métodos de demostración </w:t>
-            </w:r>
-            <w:r>
-              <w:rPr>
-                <w:rFonts w:eastAsia="Times New Roman" w:cs="Times New Roman" w:ascii="Calibri" w:hAnsi="Calibri"/>
-                <w:kern w:val="0"/>
-                <w:sz w:val="22"/>
-                <w:szCs w:val="22"/>
-                <w:lang w:val="es-ES" w:eastAsia="es-ES" w:bidi="ar-SA"/>
-              </w:rPr>
-              <w:t>para convencer y llegar a acuerdos</w:t>
-            </w:r>
-            <w:r>
-              <w:rPr>
-                <w:rFonts w:eastAsia="Times New Roman" w:cs="Times New Roman" w:ascii="Calibri" w:hAnsi="Calibri"/>
-                <w:kern w:val="0"/>
-                <w:sz w:val="22"/>
-                <w:szCs w:val="22"/>
-                <w:lang w:val="es-ES" w:eastAsia="es-ES" w:bidi="ar-SA"/>
-              </w:rPr>
-              <w:t>.</w:t>
+              <w:t>- Aplicar métodos de demostración para convencer y llegar a acuerdos.</w:t>
             </w:r>
           </w:p>
           <w:p>
@@ -7559,7 +8094,11 @@
               </w:rPr>
             </w:pPr>
             <w:r>
-              <w:rPr/>
+              <w:rPr>
+                <w:rFonts w:asciiTheme="minorHAnsi" w:hAnsiTheme="minorHAnsi" w:ascii="Calibri" w:hAnsi="Calibri"/>
+                <w:sz w:val="22"/>
+                <w:szCs w:val="22"/>
+              </w:rPr>
             </w:r>
           </w:p>
           <w:p>
@@ -19453,8 +19992,8 @@
         <w:tblLook w:val="06a0" w:noHBand="1" w:noVBand="1" w:firstColumn="1" w:lastRow="0" w:lastColumn="0" w:firstRow="1"/>
       </w:tblPr>
       <w:tblGrid>
-        <w:gridCol w:w="287"/>
-        <w:gridCol w:w="3262"/>
+        <w:gridCol w:w="286"/>
+        <w:gridCol w:w="3263"/>
         <w:gridCol w:w="283"/>
         <w:gridCol w:w="709"/>
         <w:gridCol w:w="942"/>
@@ -19703,7 +20242,7 @@
         </w:trPr>
         <w:tc>
           <w:tcPr>
-            <w:tcW w:w="287" w:type="dxa"/>
+            <w:tcW w:w="286" w:type="dxa"/>
             <w:tcBorders>
               <w:top w:val="nil"/>
               <w:left w:val="single" w:sz="4" w:space="0" w:color="7F7F7F"/>
@@ -19733,7 +20272,7 @@
         </w:tc>
         <w:tc>
           <w:tcPr>
-            <w:tcW w:w="3262" w:type="dxa"/>
+            <w:tcW w:w="3263" w:type="dxa"/>
             <w:tcBorders>
               <w:top w:val="nil"/>
               <w:left w:val="nil"/>
@@ -19943,7 +20482,7 @@
         </w:trPr>
         <w:tc>
           <w:tcPr>
-            <w:tcW w:w="287" w:type="dxa"/>
+            <w:tcW w:w="286" w:type="dxa"/>
             <w:tcBorders>
               <w:top w:val="nil"/>
               <w:left w:val="single" w:sz="4" w:space="0" w:color="7F7F7F"/>
@@ -19973,7 +20512,7 @@
         </w:tc>
         <w:tc>
           <w:tcPr>
-            <w:tcW w:w="3262" w:type="dxa"/>
+            <w:tcW w:w="3263" w:type="dxa"/>
             <w:tcBorders>
               <w:top w:val="single" w:sz="4" w:space="0" w:color="7F7F7F"/>
               <w:left w:val="nil"/>
@@ -20422,7 +20961,7 @@
             <w:bCs/>
             <w:rFonts w:ascii="Calibri" w:hAnsi="Calibri"/>
           </w:rPr>
-          <w:t>23</w:t>
+          <w:t>24</w:t>
         </w:r>
         <w:r>
           <w:rPr>
@@ -20475,7 +21014,7 @@
             <w:bCs/>
             <w:rFonts w:ascii="Calibri" w:hAnsi="Calibri"/>
           </w:rPr>
-          <w:t>23</w:t>
+          <w:t>24</w:t>
         </w:r>
         <w:r>
           <w:rPr>
@@ -20570,7 +21109,7 @@
             <w:bCs/>
             <w:rFonts w:ascii="Calibri" w:hAnsi="Calibri"/>
           </w:rPr>
-          <w:t>23</w:t>
+          <w:t>24</w:t>
         </w:r>
         <w:r>
           <w:rPr>
@@ -20623,7 +21162,7 @@
             <w:bCs/>
             <w:rFonts w:ascii="Calibri" w:hAnsi="Calibri"/>
           </w:rPr>
-          <w:t>23</w:t>
+          <w:t>24</w:t>
         </w:r>
         <w:r>
           <w:rPr>
@@ -20696,7 +21235,7 @@
       </w:pPr>
       <w:r>
         <w:rPr>
-          <w:rStyle w:val="FootnoteCharacters1"/>
+          <w:rStyle w:val="FootnoteCharacters2"/>
         </w:rPr>
         <w:footnoteRef/>
       </w:r>
@@ -20746,7 +21285,7 @@
       </w:pPr>
       <w:r>
         <w:rPr>
-          <w:rStyle w:val="FootnoteCharacters1"/>
+          <w:rStyle w:val="FootnoteCharacters2"/>
         </w:rPr>
         <w:footnoteRef/>
       </w:r>
@@ -20778,7 +21317,7 @@
       </w:pPr>
       <w:r>
         <w:rPr>
-          <w:rStyle w:val="FootnoteCharacters1"/>
+          <w:rStyle w:val="FootnoteCharacters2"/>
         </w:rPr>
         <w:footnoteRef/>
       </w:r>
@@ -20809,7 +21348,7 @@
       </w:pPr>
       <w:r>
         <w:rPr>
-          <w:rStyle w:val="FootnoteCharacters1"/>
+          <w:rStyle w:val="FootnoteCharacters2"/>
         </w:rPr>
         <w:footnoteRef/>
       </w:r>
@@ -20844,7 +21383,7 @@
       </w:pPr>
       <w:r>
         <w:rPr>
-          <w:rStyle w:val="FootnoteCharacters1"/>
+          <w:rStyle w:val="FootnoteCharacters2"/>
         </w:rPr>
         <w:footnoteRef/>
       </w:r>
@@ -20879,7 +21418,7 @@
       </w:pPr>
       <w:r>
         <w:rPr>
-          <w:rStyle w:val="FootnoteCharacters1"/>
+          <w:rStyle w:val="FootnoteCharacters2"/>
         </w:rPr>
         <w:footnoteRef/>
       </w:r>
@@ -20929,7 +21468,7 @@
       </w:pPr>
       <w:r>
         <w:rPr>
-          <w:rStyle w:val="FootnoteCharacters1"/>
+          <w:rStyle w:val="FootnoteCharacters2"/>
         </w:rPr>
         <w:footnoteRef/>
       </w:r>
@@ -21303,6 +21842,280 @@
   <w:abstractNum w:abstractNumId="2">
     <w:lvl w:ilvl="0">
       <w:start w:val="1"/>
+      <w:numFmt w:val="bullet"/>
+      <w:lvlText w:val=""/>
+      <w:lvlJc w:val="left"/>
+      <w:pPr>
+        <w:tabs>
+          <w:tab w:val="num" w:pos="709"/>
+        </w:tabs>
+        <w:ind w:left="709" w:hanging="283"/>
+      </w:pPr>
+      <w:rPr>
+        <w:rFonts w:ascii="Symbol" w:hAnsi="Symbol" w:cs="Symbol" w:hint="default"/>
+      </w:rPr>
+    </w:lvl>
+    <w:lvl w:ilvl="1">
+      <w:start w:val="1"/>
+      <w:numFmt w:val="bullet"/>
+      <w:lvlText w:val=""/>
+      <w:lvlJc w:val="left"/>
+      <w:pPr>
+        <w:tabs>
+          <w:tab w:val="num" w:pos="1418"/>
+        </w:tabs>
+        <w:ind w:left="1418" w:hanging="283"/>
+      </w:pPr>
+      <w:rPr>
+        <w:rFonts w:ascii="Symbol" w:hAnsi="Symbol" w:cs="Symbol" w:hint="default"/>
+      </w:rPr>
+    </w:lvl>
+    <w:lvl w:ilvl="2">
+      <w:start w:val="1"/>
+      <w:numFmt w:val="bullet"/>
+      <w:lvlText w:val=""/>
+      <w:lvlJc w:val="left"/>
+      <w:pPr>
+        <w:tabs>
+          <w:tab w:val="num" w:pos="2127"/>
+        </w:tabs>
+        <w:ind w:left="2127" w:hanging="283"/>
+      </w:pPr>
+      <w:rPr>
+        <w:rFonts w:ascii="Symbol" w:hAnsi="Symbol" w:cs="Symbol" w:hint="default"/>
+      </w:rPr>
+    </w:lvl>
+    <w:lvl w:ilvl="3">
+      <w:start w:val="1"/>
+      <w:numFmt w:val="bullet"/>
+      <w:lvlText w:val=""/>
+      <w:lvlJc w:val="left"/>
+      <w:pPr>
+        <w:tabs>
+          <w:tab w:val="num" w:pos="2836"/>
+        </w:tabs>
+        <w:ind w:left="2836" w:hanging="283"/>
+      </w:pPr>
+      <w:rPr>
+        <w:rFonts w:ascii="Symbol" w:hAnsi="Symbol" w:cs="Symbol" w:hint="default"/>
+      </w:rPr>
+    </w:lvl>
+    <w:lvl w:ilvl="4">
+      <w:start w:val="1"/>
+      <w:numFmt w:val="bullet"/>
+      <w:lvlText w:val=""/>
+      <w:lvlJc w:val="left"/>
+      <w:pPr>
+        <w:tabs>
+          <w:tab w:val="num" w:pos="3545"/>
+        </w:tabs>
+        <w:ind w:left="3545" w:hanging="283"/>
+      </w:pPr>
+      <w:rPr>
+        <w:rFonts w:ascii="Symbol" w:hAnsi="Symbol" w:cs="Symbol" w:hint="default"/>
+      </w:rPr>
+    </w:lvl>
+    <w:lvl w:ilvl="5">
+      <w:start w:val="1"/>
+      <w:numFmt w:val="bullet"/>
+      <w:lvlText w:val=""/>
+      <w:lvlJc w:val="left"/>
+      <w:pPr>
+        <w:tabs>
+          <w:tab w:val="num" w:pos="4254"/>
+        </w:tabs>
+        <w:ind w:left="4254" w:hanging="283"/>
+      </w:pPr>
+      <w:rPr>
+        <w:rFonts w:ascii="Symbol" w:hAnsi="Symbol" w:cs="Symbol" w:hint="default"/>
+      </w:rPr>
+    </w:lvl>
+    <w:lvl w:ilvl="6">
+      <w:start w:val="1"/>
+      <w:numFmt w:val="bullet"/>
+      <w:lvlText w:val=""/>
+      <w:lvlJc w:val="left"/>
+      <w:pPr>
+        <w:tabs>
+          <w:tab w:val="num" w:pos="4963"/>
+        </w:tabs>
+        <w:ind w:left="4963" w:hanging="283"/>
+      </w:pPr>
+      <w:rPr>
+        <w:rFonts w:ascii="Symbol" w:hAnsi="Symbol" w:cs="Symbol" w:hint="default"/>
+      </w:rPr>
+    </w:lvl>
+    <w:lvl w:ilvl="7">
+      <w:start w:val="1"/>
+      <w:numFmt w:val="bullet"/>
+      <w:lvlText w:val=""/>
+      <w:lvlJc w:val="left"/>
+      <w:pPr>
+        <w:tabs>
+          <w:tab w:val="num" w:pos="5672"/>
+        </w:tabs>
+        <w:ind w:left="5672" w:hanging="283"/>
+      </w:pPr>
+      <w:rPr>
+        <w:rFonts w:ascii="Symbol" w:hAnsi="Symbol" w:cs="Symbol" w:hint="default"/>
+      </w:rPr>
+    </w:lvl>
+    <w:lvl w:ilvl="8">
+      <w:start w:val="1"/>
+      <w:numFmt w:val="bullet"/>
+      <w:lvlText w:val=""/>
+      <w:lvlJc w:val="left"/>
+      <w:pPr>
+        <w:tabs>
+          <w:tab w:val="num" w:pos="6381"/>
+        </w:tabs>
+        <w:ind w:left="6381" w:hanging="283"/>
+      </w:pPr>
+      <w:rPr>
+        <w:rFonts w:ascii="Symbol" w:hAnsi="Symbol" w:cs="Symbol" w:hint="default"/>
+      </w:rPr>
+    </w:lvl>
+  </w:abstractNum>
+  <w:abstractNum w:abstractNumId="3">
+    <w:lvl w:ilvl="0">
+      <w:start w:val="1"/>
+      <w:numFmt w:val="bullet"/>
+      <w:lvlText w:val=""/>
+      <w:lvlJc w:val="left"/>
+      <w:pPr>
+        <w:tabs>
+          <w:tab w:val="num" w:pos="709"/>
+        </w:tabs>
+        <w:ind w:left="709" w:hanging="283"/>
+      </w:pPr>
+      <w:rPr>
+        <w:rFonts w:ascii="Symbol" w:hAnsi="Symbol" w:cs="Symbol" w:hint="default"/>
+      </w:rPr>
+    </w:lvl>
+    <w:lvl w:ilvl="1">
+      <w:start w:val="1"/>
+      <w:numFmt w:val="bullet"/>
+      <w:lvlText w:val=""/>
+      <w:lvlJc w:val="left"/>
+      <w:pPr>
+        <w:tabs>
+          <w:tab w:val="num" w:pos="1418"/>
+        </w:tabs>
+        <w:ind w:left="1418" w:hanging="283"/>
+      </w:pPr>
+      <w:rPr>
+        <w:rFonts w:ascii="Symbol" w:hAnsi="Symbol" w:cs="Symbol" w:hint="default"/>
+      </w:rPr>
+    </w:lvl>
+    <w:lvl w:ilvl="2">
+      <w:start w:val="1"/>
+      <w:numFmt w:val="bullet"/>
+      <w:lvlText w:val=""/>
+      <w:lvlJc w:val="left"/>
+      <w:pPr>
+        <w:tabs>
+          <w:tab w:val="num" w:pos="2127"/>
+        </w:tabs>
+        <w:ind w:left="2127" w:hanging="283"/>
+      </w:pPr>
+      <w:rPr>
+        <w:rFonts w:ascii="Symbol" w:hAnsi="Symbol" w:cs="Symbol" w:hint="default"/>
+      </w:rPr>
+    </w:lvl>
+    <w:lvl w:ilvl="3">
+      <w:start w:val="1"/>
+      <w:numFmt w:val="bullet"/>
+      <w:lvlText w:val=""/>
+      <w:lvlJc w:val="left"/>
+      <w:pPr>
+        <w:tabs>
+          <w:tab w:val="num" w:pos="2836"/>
+        </w:tabs>
+        <w:ind w:left="2836" w:hanging="283"/>
+      </w:pPr>
+      <w:rPr>
+        <w:rFonts w:ascii="Symbol" w:hAnsi="Symbol" w:cs="Symbol" w:hint="default"/>
+      </w:rPr>
+    </w:lvl>
+    <w:lvl w:ilvl="4">
+      <w:start w:val="1"/>
+      <w:numFmt w:val="bullet"/>
+      <w:lvlText w:val=""/>
+      <w:lvlJc w:val="left"/>
+      <w:pPr>
+        <w:tabs>
+          <w:tab w:val="num" w:pos="3545"/>
+        </w:tabs>
+        <w:ind w:left="3545" w:hanging="283"/>
+      </w:pPr>
+      <w:rPr>
+        <w:rFonts w:ascii="Symbol" w:hAnsi="Symbol" w:cs="Symbol" w:hint="default"/>
+      </w:rPr>
+    </w:lvl>
+    <w:lvl w:ilvl="5">
+      <w:start w:val="1"/>
+      <w:numFmt w:val="bullet"/>
+      <w:lvlText w:val=""/>
+      <w:lvlJc w:val="left"/>
+      <w:pPr>
+        <w:tabs>
+          <w:tab w:val="num" w:pos="4254"/>
+        </w:tabs>
+        <w:ind w:left="4254" w:hanging="283"/>
+      </w:pPr>
+      <w:rPr>
+        <w:rFonts w:ascii="Symbol" w:hAnsi="Symbol" w:cs="Symbol" w:hint="default"/>
+      </w:rPr>
+    </w:lvl>
+    <w:lvl w:ilvl="6">
+      <w:start w:val="1"/>
+      <w:numFmt w:val="bullet"/>
+      <w:lvlText w:val=""/>
+      <w:lvlJc w:val="left"/>
+      <w:pPr>
+        <w:tabs>
+          <w:tab w:val="num" w:pos="4963"/>
+        </w:tabs>
+        <w:ind w:left="4963" w:hanging="283"/>
+      </w:pPr>
+      <w:rPr>
+        <w:rFonts w:ascii="Symbol" w:hAnsi="Symbol" w:cs="Symbol" w:hint="default"/>
+      </w:rPr>
+    </w:lvl>
+    <w:lvl w:ilvl="7">
+      <w:start w:val="1"/>
+      <w:numFmt w:val="bullet"/>
+      <w:lvlText w:val=""/>
+      <w:lvlJc w:val="left"/>
+      <w:pPr>
+        <w:tabs>
+          <w:tab w:val="num" w:pos="5672"/>
+        </w:tabs>
+        <w:ind w:left="5672" w:hanging="283"/>
+      </w:pPr>
+      <w:rPr>
+        <w:rFonts w:ascii="Symbol" w:hAnsi="Symbol" w:cs="Symbol" w:hint="default"/>
+      </w:rPr>
+    </w:lvl>
+    <w:lvl w:ilvl="8">
+      <w:start w:val="1"/>
+      <w:numFmt w:val="bullet"/>
+      <w:lvlText w:val=""/>
+      <w:lvlJc w:val="left"/>
+      <w:pPr>
+        <w:tabs>
+          <w:tab w:val="num" w:pos="6381"/>
+        </w:tabs>
+        <w:ind w:left="6381" w:hanging="283"/>
+      </w:pPr>
+      <w:rPr>
+        <w:rFonts w:ascii="Symbol" w:hAnsi="Symbol" w:cs="Symbol" w:hint="default"/>
+      </w:rPr>
+    </w:lvl>
+  </w:abstractNum>
+  <w:abstractNum w:abstractNumId="4">
+    <w:lvl w:ilvl="0">
+      <w:start w:val="1"/>
       <w:numFmt w:val="none"/>
       <w:suff w:val="nothing"/>
       <w:lvlText w:val=""/>
@@ -21424,6 +22237,12 @@
   </w:num>
   <w:num w:numId="2">
     <w:abstractNumId w:val="2"/>
+  </w:num>
+  <w:num w:numId="3">
+    <w:abstractNumId w:val="3"/>
+  </w:num>
+  <w:num w:numId="4">
+    <w:abstractNumId w:val="4"/>
   </w:num>
 </w:numbering>
 </file>
@@ -21985,6 +22804,13 @@
       <w:vertAlign w:val="superscript"/>
     </w:rPr>
   </w:style>
+  <w:style w:type="character" w:styleId="EndnoteCharacters2">
+    <w:name w:val="Endnote Characters2"/>
+    <w:qFormat/>
+    <w:rPr>
+      <w:vertAlign w:val="superscript"/>
+    </w:rPr>
+  </w:style>
   <w:style w:type="character" w:styleId="EndnoteReference">
     <w:name w:val="Endnote Reference"/>
     <w:rPr>
@@ -22033,6 +22859,13 @@
       <w:vertAlign w:val="superscript"/>
     </w:rPr>
   </w:style>
+  <w:style w:type="character" w:styleId="FootnoteCharacters2">
+    <w:name w:val="Footnote Characters2"/>
+    <w:qFormat/>
+    <w:rPr>
+      <w:vertAlign w:val="superscript"/>
+    </w:rPr>
+  </w:style>
   <w:style w:type="character" w:styleId="FootnoteReference">
     <w:name w:val="Footnote Reference"/>
     <w:rPr>
@@ -22061,6 +22894,13 @@
     <w:rPr>
       <w:color w:val="605E5C"/>
       <w:shd w:fill="E1DFDD" w:val="clear"/>
+    </w:rPr>
+  </w:style>
+  <w:style w:type="character" w:styleId="Bullets">
+    <w:name w:val="Bullets"/>
+    <w:qFormat/>
+    <w:rPr>
+      <w:rFonts w:ascii="OpenSymbol" w:hAnsi="OpenSymbol" w:eastAsia="OpenSymbol" w:cs="OpenSymbol"/>
     </w:rPr>
   </w:style>
   <w:style w:type="paragraph" w:styleId="Heading">

</xml_diff>